<commit_message>
Tarea 2 Corte 1
</commit_message>
<xml_diff>
--- a/Tarea_Entrevista2.docx
+++ b/Tarea_Entrevista2.docx
@@ -21,17 +21,21 @@
       <w:pPr>
         <w:rPr>
           <w:rFonts w:ascii="Arial" w:hAnsi="Arial" w:cs="Arial"/>
-          <w:sz w:val="24"/>
-        </w:rPr>
-      </w:pPr>
-      <w:r>
-        <w:rPr>
-          <w:rFonts w:ascii="Arial" w:hAnsi="Arial" w:cs="Arial"/>
+          <w:b/>
+          <w:sz w:val="24"/>
+        </w:rPr>
+      </w:pPr>
+      <w:bookmarkStart w:id="0" w:name="_GoBack"/>
+      <w:r>
+        <w:rPr>
+          <w:rFonts w:ascii="Arial" w:hAnsi="Arial" w:cs="Arial"/>
+          <w:b/>
           <w:sz w:val="24"/>
         </w:rPr>
         <w:t>Preguntas:</w:t>
       </w:r>
     </w:p>
+    <w:bookmarkEnd w:id="0"/>
     <w:p>
       <w:pPr>
         <w:pStyle w:val="Prrafodelista"/>
@@ -245,8 +249,6 @@
         </w:rPr>
         <w:t>Además del problema de la lentitud en el procesamiento de los datos, ¿qué otros problemas contiene el sistema con el que trabajan actualmente?</w:t>
       </w:r>
-      <w:bookmarkStart w:id="0" w:name="_GoBack"/>
-      <w:bookmarkEnd w:id="0"/>
     </w:p>
     <w:p>
       <w:pPr>

</xml_diff>